<commit_message>
Upload Artefatos até 14
</commit_message>
<xml_diff>
--- a/Artefatos/07. Declaração do Problema.docx
+++ b/Artefatos/07. Declaração do Problema.docx
@@ -35,7 +35,13 @@
         <w:t xml:space="preserve">O problema </w:t>
       </w:r>
       <w:r>
-        <w:t>da dificuldade manter um controle do estoque, afeta o</w:t>
+        <w:t>da dificuldade</w:t>
+      </w:r>
+      <w:r>
+        <w:t xml:space="preserve"> em</w:t>
+      </w:r>
+      <w:r>
+        <w:t xml:space="preserve"> manter um controle do estoque, afeta o</w:t>
       </w:r>
       <w:r>
         <w:t xml:space="preserve"> </w:t>
@@ -103,8 +109,6 @@
       <w:r>
         <w:t>, são:</w:t>
       </w:r>
-      <w:bookmarkStart w:id="3" w:name="_GoBack"/>
-      <w:bookmarkEnd w:id="3"/>
     </w:p>
     <w:p>
       <w:pPr>
@@ -146,7 +150,10 @@
         </w:numPr>
       </w:pPr>
       <w:r>
-        <w:t xml:space="preserve">Criar um histórico </w:t>
+        <w:t xml:space="preserve">Criação de </w:t>
+      </w:r>
+      <w:r>
+        <w:t xml:space="preserve">um histórico </w:t>
       </w:r>
       <w:r>
         <w:t xml:space="preserve">de entradas e </w:t>
@@ -201,6 +208,8 @@
       <w:r>
         <w:t>Otimização da contagem de estoque.</w:t>
       </w:r>
+      <w:bookmarkStart w:id="3" w:name="_GoBack"/>
+      <w:bookmarkEnd w:id="3"/>
     </w:p>
     <w:p>
       <w:pPr>

</xml_diff>